<commit_message>
Further changes in Test.docs
</commit_message>
<xml_diff>
--- a/Test.docx
+++ b/Test.docx
@@ -95,7 +95,7 @@
       </w:pPr>
       <w:r>
         <w:drawing>
-          <wp:anchor behindDoc="0" distT="0" distB="0" distL="0" distR="0" simplePos="0" locked="0" layoutInCell="0" allowOverlap="1" relativeHeight="5">
+          <wp:anchor behindDoc="0" distT="0" distB="0" distL="0" distR="0" simplePos="0" locked="0" layoutInCell="0" allowOverlap="1" relativeHeight="6">
             <wp:simplePos x="0" y="0"/>
             <wp:positionH relativeFrom="column">
               <wp:posOffset>0</wp:posOffset>
@@ -154,7 +154,7 @@
       <w:r>
         <w:rPr/>
         <w:drawing>
-          <wp:anchor behindDoc="0" distT="0" distB="0" distL="0" distR="0" simplePos="0" locked="0" layoutInCell="0" allowOverlap="1" relativeHeight="6">
+          <wp:anchor behindDoc="0" distT="0" distB="0" distL="0" distR="0" simplePos="0" locked="0" layoutInCell="0" allowOverlap="1" relativeHeight="7">
             <wp:simplePos x="0" y="0"/>
             <wp:positionH relativeFrom="column">
               <wp:posOffset>0</wp:posOffset>
@@ -219,7 +219,7 @@
       <w:r>
         <w:rPr/>
         <w:drawing>
-          <wp:anchor behindDoc="0" distT="0" distB="0" distL="0" distR="0" simplePos="0" locked="0" layoutInCell="0" allowOverlap="1" relativeHeight="7">
+          <wp:anchor behindDoc="0" distT="0" distB="0" distL="0" distR="0" simplePos="0" locked="0" layoutInCell="0" allowOverlap="1" relativeHeight="8">
             <wp:simplePos x="0" y="0"/>
             <wp:positionH relativeFrom="column">
               <wp:posOffset>0</wp:posOffset>
@@ -504,9 +504,6 @@
       <w:r>
         <w:rPr/>
         <w:br/>
-      </w:r>
-      <w:r>
-        <w:rPr/>
         <w:t>Login.php:</w:t>
       </w:r>
     </w:p>
@@ -1017,6 +1014,7 @@
     <w:p>
       <w:pPr>
         <w:pStyle w:val="Normal"/>
+        <w:spacing w:before="0" w:after="160"/>
         <w:rPr>
           <w:b w:val="false"/>
           <w:bCs w:val="false"/>
@@ -1030,6 +1028,10 @@
         <w:br/>
       </w:r>
       <w:r>
+        <w:rPr>
+          <w:b w:val="false"/>
+          <w:bCs w:val="false"/>
+        </w:rPr>
         <w:drawing>
           <wp:anchor behindDoc="0" distT="0" distB="0" distL="0" distR="0" simplePos="0" locked="0" layoutInCell="0" allowOverlap="1" relativeHeight="18">
             <wp:simplePos x="0" y="0"/>
@@ -1165,104 +1167,6 @@
             </a:graphic>
           </wp:anchor>
         </w:drawing>
-      </w:r>
-      <w:r>
-        <w:rPr>
-          <w:b w:val="false"/>
-          <w:bCs w:val="false"/>
-        </w:rPr>
-        <w:br/>
-      </w:r>
-    </w:p>
-    <w:p>
-      <w:pPr>
-        <w:pStyle w:val="Normal"/>
-        <w:rPr>
-          <w:b w:val="false"/>
-          <w:bCs w:val="false"/>
-        </w:rPr>
-      </w:pPr>
-      <w:r>
-        <w:rPr>
-          <w:b w:val="false"/>
-          <w:bCs w:val="false"/>
-        </w:rPr>
-      </w:r>
-    </w:p>
-    <w:p>
-      <w:pPr>
-        <w:pStyle w:val="Normal"/>
-        <w:rPr>
-          <w:b w:val="false"/>
-          <w:bCs w:val="false"/>
-        </w:rPr>
-      </w:pPr>
-      <w:r>
-        <w:rPr>
-          <w:b w:val="false"/>
-          <w:bCs w:val="false"/>
-        </w:rPr>
-      </w:r>
-    </w:p>
-    <w:p>
-      <w:pPr>
-        <w:pStyle w:val="Normal"/>
-        <w:rPr>
-          <w:b w:val="false"/>
-          <w:bCs w:val="false"/>
-        </w:rPr>
-      </w:pPr>
-      <w:r>
-        <w:rPr>
-          <w:b w:val="false"/>
-          <w:bCs w:val="false"/>
-        </w:rPr>
-      </w:r>
-    </w:p>
-    <w:p>
-      <w:pPr>
-        <w:pStyle w:val="Normal"/>
-        <w:rPr>
-          <w:b w:val="false"/>
-          <w:bCs w:val="false"/>
-        </w:rPr>
-      </w:pPr>
-      <w:r>
-        <w:rPr>
-          <w:b w:val="false"/>
-          <w:bCs w:val="false"/>
-        </w:rPr>
-      </w:r>
-    </w:p>
-    <w:p>
-      <w:pPr>
-        <w:pStyle w:val="Normal"/>
-        <w:rPr>
-          <w:b w:val="false"/>
-          <w:bCs w:val="false"/>
-        </w:rPr>
-      </w:pPr>
-      <w:r>
-        <w:rPr>
-          <w:b w:val="false"/>
-          <w:bCs w:val="false"/>
-        </w:rPr>
-      </w:r>
-    </w:p>
-    <w:p>
-      <w:pPr>
-        <w:pStyle w:val="Normal"/>
-        <w:spacing w:before="0" w:after="160"/>
-        <w:rPr>
-          <w:b w:val="false"/>
-          <w:bCs w:val="false"/>
-        </w:rPr>
-      </w:pPr>
-      <w:r>
-        <w:rPr>
-          <w:b w:val="false"/>
-          <w:bCs w:val="false"/>
-        </w:rPr>
         <w:br/>
         <w:br/>
         <w:br/>
@@ -1280,70 +1184,10 @@
         <w:br/>
         <w:br/>
         <w:br/>
-        <w:br/>
-        <w:br/>
-        <w:br/>
-        <w:br/>
-        <w:br/>
-        <w:br/>
-        <w:br/>
-        <w:br/>
-        <w:br/>
-        <w:br/>
-        <w:br/>
-        <w:br/>
-        <w:br/>
-        <w:br/>
-        <w:br/>
-        <w:br/>
-        <w:br/>
-        <w:br/>
-        <w:br/>
-        <w:br/>
-        <w:br/>
-        <w:br/>
-        <w:br/>
-        <w:br/>
-        <w:br/>
-        <w:br/>
-        <w:br/>
-        <w:br/>
-        <w:br/>
-        <w:br/>
-        <w:br/>
-        <w:br/>
-        <w:br/>
-        <w:br/>
-        <w:br/>
-        <w:br/>
-        <w:br/>
-        <w:br/>
-        <w:br/>
-        <w:br/>
-        <w:br/>
-        <w:br/>
-        <w:br/>
-        <w:br/>
-        <w:br/>
-        <w:br/>
-        <w:br/>
-        <w:br/>
-        <w:br/>
-        <w:br/>
-        <w:br/>
-        <w:br/>
-        <w:br/>
-        <w:br/>
-        <w:br/>
-        <w:br/>
-      </w:r>
-      <w:r>
-        <w:rPr>
-          <w:b w:val="false"/>
-          <w:bCs w:val="false"/>
-        </w:rPr>
+      </w:r>
+      <w:r>
         <w:drawing>
-          <wp:anchor behindDoc="0" distT="0" distB="0" distL="0" distR="0" simplePos="0" locked="0" layoutInCell="0" allowOverlap="1" relativeHeight="22">
+          <wp:anchor behindDoc="0" distT="0" distB="0" distL="0" distR="0" simplePos="0" locked="0" layoutInCell="0" allowOverlap="1" relativeHeight="21">
             <wp:simplePos x="0" y="0"/>
             <wp:positionH relativeFrom="column">
               <wp:align>center</wp:align>
@@ -1354,7 +1198,7 @@
             <wp:extent cx="5391150" cy="5724525"/>
             <wp:effectExtent l="0" t="0" r="0" b="0"/>
             <wp:wrapSquare wrapText="largest"/>
-            <wp:docPr id="20" name="Image21" descr=""/>
+            <wp:docPr id="20" name="Image20" descr=""/>
             <wp:cNvGraphicFramePr>
               <a:graphicFrameLocks xmlns:a="http://schemas.openxmlformats.org/drawingml/2006/main" noChangeAspect="1"/>
             </wp:cNvGraphicFramePr>
@@ -1362,7 +1206,7 @@
               <a:graphicData uri="http://schemas.openxmlformats.org/drawingml/2006/picture">
                 <pic:pic xmlns:pic="http://schemas.openxmlformats.org/drawingml/2006/picture">
                   <pic:nvPicPr>
-                    <pic:cNvPr id="20" name="Image21" descr=""/>
+                    <pic:cNvPr id="20" name="Image20" descr=""/>
                     <pic:cNvPicPr>
                       <a:picLocks noChangeAspect="1" noChangeArrowheads="1"/>
                     </pic:cNvPicPr>
@@ -1388,7 +1232,7 @@
           </wp:anchor>
         </w:drawing>
         <w:drawing>
-          <wp:anchor behindDoc="0" distT="0" distB="0" distL="0" distR="0" simplePos="0" locked="0" layoutInCell="0" allowOverlap="1" relativeHeight="21">
+          <wp:anchor behindDoc="0" distT="0" distB="0" distL="0" distR="0" simplePos="0" locked="0" layoutInCell="0" allowOverlap="1" relativeHeight="22">
             <wp:simplePos x="0" y="0"/>
             <wp:positionH relativeFrom="column">
               <wp:align>center</wp:align>
@@ -1399,7 +1243,7 @@
             <wp:extent cx="5391150" cy="5724525"/>
             <wp:effectExtent l="0" t="0" r="0" b="0"/>
             <wp:wrapSquare wrapText="largest"/>
-            <wp:docPr id="21" name="Image20" descr=""/>
+            <wp:docPr id="21" name="Image21" descr=""/>
             <wp:cNvGraphicFramePr>
               <a:graphicFrameLocks xmlns:a="http://schemas.openxmlformats.org/drawingml/2006/main" noChangeAspect="1"/>
             </wp:cNvGraphicFramePr>
@@ -1407,7 +1251,7 @@
               <a:graphicData uri="http://schemas.openxmlformats.org/drawingml/2006/picture">
                 <pic:pic xmlns:pic="http://schemas.openxmlformats.org/drawingml/2006/picture">
                   <pic:nvPicPr>
-                    <pic:cNvPr id="21" name="Image20" descr=""/>
+                    <pic:cNvPr id="21" name="Image21" descr=""/>
                     <pic:cNvPicPr>
                       <a:picLocks noChangeAspect="1" noChangeArrowheads="1"/>
                     </pic:cNvPicPr>
@@ -1849,8 +1693,9 @@
     <w:qFormat/>
     <w:pPr>
       <w:widowControl/>
+      <w:suppressAutoHyphens w:val="true"/>
       <w:bidi w:val="0"/>
-      <w:spacing w:lineRule="auto" w:line="278" w:before="0" w:after="160"/>
+      <w:spacing w:lineRule="auto" w:line="276" w:before="0" w:after="160"/>
       <w:jc w:val="left"/>
     </w:pPr>
     <w:rPr>

</xml_diff>

<commit_message>
Made changes to index.php and gallery.php for adding features
</commit_message>
<xml_diff>
--- a/Test.docx
+++ b/Test.docx
@@ -515,7 +515,7 @@
       <w:r>
         <w:rPr/>
         <w:drawing>
-          <wp:anchor behindDoc="0" distT="0" distB="0" distL="0" distR="0" simplePos="0" locked="0" layoutInCell="0" allowOverlap="1" relativeHeight="12">
+          <wp:anchor behindDoc="0" distT="0" distB="0" distL="0" distR="0" simplePos="0" locked="0" layoutInCell="0" allowOverlap="1" relativeHeight="11">
             <wp:simplePos x="0" y="0"/>
             <wp:positionH relativeFrom="column">
               <wp:posOffset>0</wp:posOffset>
@@ -580,7 +580,7 @@
       <w:r>
         <w:rPr/>
         <w:drawing>
-          <wp:anchor behindDoc="0" distT="0" distB="0" distL="0" distR="0" simplePos="0" locked="0" layoutInCell="0" allowOverlap="1" relativeHeight="13">
+          <wp:anchor behindDoc="0" distT="0" distB="0" distL="0" distR="0" simplePos="0" locked="0" layoutInCell="0" allowOverlap="1" relativeHeight="12">
             <wp:simplePos x="0" y="0"/>
             <wp:positionH relativeFrom="column">
               <wp:align>center</wp:align>
@@ -644,7 +644,7 @@
       <w:r>
         <w:rPr/>
         <w:drawing>
-          <wp:anchor behindDoc="0" distT="0" distB="0" distL="0" distR="0" simplePos="0" locked="0" layoutInCell="0" allowOverlap="1" relativeHeight="14">
+          <wp:anchor behindDoc="0" distT="0" distB="0" distL="0" distR="0" simplePos="0" locked="0" layoutInCell="0" allowOverlap="1" relativeHeight="13">
             <wp:simplePos x="0" y="0"/>
             <wp:positionH relativeFrom="column">
               <wp:align>center</wp:align>
@@ -717,7 +717,7 @@
       <w:r>
         <w:rPr/>
         <w:drawing>
-          <wp:anchor behindDoc="0" distT="0" distB="0" distL="0" distR="0" simplePos="0" locked="0" layoutInCell="0" allowOverlap="1" relativeHeight="10">
+          <wp:anchor behindDoc="0" distT="0" distB="0" distL="0" distR="0" simplePos="0" locked="0" layoutInCell="0" allowOverlap="1" relativeHeight="17">
             <wp:simplePos x="0" y="0"/>
             <wp:positionH relativeFrom="column">
               <wp:align>center</wp:align>
@@ -725,7 +725,7 @@
             <wp:positionV relativeFrom="paragraph">
               <wp:posOffset>635</wp:posOffset>
             </wp:positionV>
-            <wp:extent cx="5943600" cy="2978150"/>
+            <wp:extent cx="5943600" cy="2857500"/>
             <wp:effectExtent l="0" t="0" r="0" b="0"/>
             <wp:wrapSquare wrapText="largest"/>
             <wp:docPr id="12" name="Image9" descr=""/>
@@ -750,7 +750,7 @@
                   <pic:spPr bwMode="auto">
                     <a:xfrm>
                       <a:off x="0" y="0"/>
-                      <a:ext cx="5943600" cy="2978150"/>
+                      <a:ext cx="5943600" cy="2857500"/>
                     </a:xfrm>
                     <a:prstGeom prst="rect">
                       <a:avLst/>
@@ -771,7 +771,7 @@
       <w:r>
         <w:rPr/>
         <w:drawing>
-          <wp:anchor behindDoc="0" distT="0" distB="0" distL="0" distR="0" simplePos="0" locked="0" layoutInCell="0" allowOverlap="1" relativeHeight="15">
+          <wp:anchor behindDoc="0" distT="0" distB="0" distL="0" distR="0" simplePos="0" locked="0" layoutInCell="0" allowOverlap="1" relativeHeight="18">
             <wp:simplePos x="0" y="0"/>
             <wp:positionH relativeFrom="column">
               <wp:align>center</wp:align>
@@ -779,7 +779,7 @@
             <wp:positionV relativeFrom="paragraph">
               <wp:posOffset>635</wp:posOffset>
             </wp:positionV>
-            <wp:extent cx="5943600" cy="2993390"/>
+            <wp:extent cx="5943600" cy="2857500"/>
             <wp:effectExtent l="0" t="0" r="0" b="0"/>
             <wp:wrapSquare wrapText="largest"/>
             <wp:docPr id="13" name="Image14" descr=""/>
@@ -804,7 +804,7 @@
                   <pic:spPr bwMode="auto">
                     <a:xfrm>
                       <a:off x="0" y="0"/>
-                      <a:ext cx="5943600" cy="2993390"/>
+                      <a:ext cx="5943600" cy="2857500"/>
                     </a:xfrm>
                     <a:prstGeom prst="rect">
                       <a:avLst/>
@@ -835,7 +835,7 @@
       <w:r>
         <w:rPr/>
         <w:drawing>
-          <wp:anchor behindDoc="0" distT="0" distB="0" distL="0" distR="0" simplePos="0" locked="0" layoutInCell="0" allowOverlap="1" relativeHeight="11">
+          <wp:anchor behindDoc="0" distT="0" distB="0" distL="0" distR="0" simplePos="0" locked="0" layoutInCell="0" allowOverlap="1" relativeHeight="10">
             <wp:simplePos x="0" y="0"/>
             <wp:positionH relativeFrom="column">
               <wp:posOffset>0</wp:posOffset>
@@ -904,19 +904,35 @@
           <w:b w:val="false"/>
           <w:bCs w:val="false"/>
         </w:rPr>
+      </w:r>
+    </w:p>
+    <w:p>
+      <w:pPr>
+        <w:pStyle w:val="Normal"/>
+        <w:spacing w:before="0" w:after="160"/>
+        <w:rPr>
+          <w:b w:val="false"/>
+          <w:bCs w:val="false"/>
+        </w:rPr>
+      </w:pPr>
+      <w:r>
+        <w:rPr>
+          <w:b w:val="false"/>
+          <w:bCs w:val="false"/>
+        </w:rPr>
         <w:drawing>
-          <wp:anchor behindDoc="0" distT="0" distB="0" distL="0" distR="0" simplePos="0" locked="0" layoutInCell="0" allowOverlap="1" relativeHeight="16">
+          <wp:anchor behindDoc="0" distT="0" distB="0" distL="0" distR="0" simplePos="0" locked="0" layoutInCell="0" allowOverlap="1" relativeHeight="19">
             <wp:simplePos x="0" y="0"/>
             <wp:positionH relativeFrom="column">
-              <wp:align>center</wp:align>
+              <wp:posOffset>1962150</wp:posOffset>
             </wp:positionH>
             <wp:positionV relativeFrom="paragraph">
-              <wp:posOffset>635</wp:posOffset>
+              <wp:posOffset>-332740</wp:posOffset>
             </wp:positionV>
-            <wp:extent cx="5943600" cy="4919980"/>
+            <wp:extent cx="2324100" cy="4381500"/>
             <wp:effectExtent l="0" t="0" r="0" b="0"/>
             <wp:wrapSquare wrapText="largest"/>
-            <wp:docPr id="15" name="Image16" descr=""/>
+            <wp:docPr id="15" name="Image15" descr=""/>
             <wp:cNvGraphicFramePr>
               <a:graphicFrameLocks xmlns:a="http://schemas.openxmlformats.org/drawingml/2006/main" noChangeAspect="1"/>
             </wp:cNvGraphicFramePr>
@@ -924,7 +940,7 @@
               <a:graphicData uri="http://schemas.openxmlformats.org/drawingml/2006/picture">
                 <pic:pic xmlns:pic="http://schemas.openxmlformats.org/drawingml/2006/picture">
                   <pic:nvPicPr>
-                    <pic:cNvPr id="15" name="Image16" descr=""/>
+                    <pic:cNvPr id="15" name="Image15" descr=""/>
                     <pic:cNvPicPr>
                       <a:picLocks noChangeAspect="1" noChangeArrowheads="1"/>
                     </pic:cNvPicPr>
@@ -938,7 +954,7 @@
                   <pic:spPr bwMode="auto">
                     <a:xfrm>
                       <a:off x="0" y="0"/>
-                      <a:ext cx="5943600" cy="4919980"/>
+                      <a:ext cx="2324100" cy="4381500"/>
                     </a:xfrm>
                     <a:prstGeom prst="rect">
                       <a:avLst/>
@@ -949,34 +965,26 @@
             </a:graphic>
           </wp:anchor>
         </w:drawing>
-      </w:r>
-    </w:p>
-    <w:p>
-      <w:pPr>
-        <w:pStyle w:val="Normal"/>
-        <w:rPr>
-          <w:b w:val="false"/>
-          <w:bCs w:val="false"/>
-        </w:rPr>
-      </w:pPr>
+        <w:br/>
+      </w:r>
       <w:r>
         <w:rPr>
           <w:b w:val="false"/>
           <w:bCs w:val="false"/>
         </w:rPr>
         <w:drawing>
-          <wp:anchor behindDoc="0" distT="0" distB="0" distL="0" distR="0" simplePos="0" locked="0" layoutInCell="0" allowOverlap="1" relativeHeight="17">
+          <wp:anchor behindDoc="0" distT="0" distB="0" distL="0" distR="0" simplePos="0" locked="0" layoutInCell="0" allowOverlap="1" relativeHeight="14">
             <wp:simplePos x="0" y="0"/>
             <wp:positionH relativeFrom="column">
-              <wp:align>center</wp:align>
+              <wp:posOffset>104775</wp:posOffset>
             </wp:positionH>
             <wp:positionV relativeFrom="paragraph">
-              <wp:posOffset>635</wp:posOffset>
+              <wp:posOffset>4572635</wp:posOffset>
             </wp:positionV>
-            <wp:extent cx="5943600" cy="4919980"/>
+            <wp:extent cx="5943600" cy="4229100"/>
             <wp:effectExtent l="0" t="0" r="0" b="0"/>
             <wp:wrapSquare wrapText="largest"/>
-            <wp:docPr id="16" name="Image15" descr=""/>
+            <wp:docPr id="16" name="Image18" descr=""/>
             <wp:cNvGraphicFramePr>
               <a:graphicFrameLocks xmlns:a="http://schemas.openxmlformats.org/drawingml/2006/main" noChangeAspect="1"/>
             </wp:cNvGraphicFramePr>
@@ -984,171 +992,13 @@
               <a:graphicData uri="http://schemas.openxmlformats.org/drawingml/2006/picture">
                 <pic:pic xmlns:pic="http://schemas.openxmlformats.org/drawingml/2006/picture">
                   <pic:nvPicPr>
-                    <pic:cNvPr id="16" name="Image15" descr=""/>
+                    <pic:cNvPr id="16" name="Image18" descr=""/>
                     <pic:cNvPicPr>
                       <a:picLocks noChangeAspect="1" noChangeArrowheads="1"/>
                     </pic:cNvPicPr>
                   </pic:nvPicPr>
                   <pic:blipFill>
                     <a:blip r:embed="rId17"/>
-                    <a:stretch>
-                      <a:fillRect/>
-                    </a:stretch>
-                  </pic:blipFill>
-                  <pic:spPr bwMode="auto">
-                    <a:xfrm>
-                      <a:off x="0" y="0"/>
-                      <a:ext cx="5943600" cy="4919980"/>
-                    </a:xfrm>
-                    <a:prstGeom prst="rect">
-                      <a:avLst/>
-                    </a:prstGeom>
-                  </pic:spPr>
-                </pic:pic>
-              </a:graphicData>
-            </a:graphic>
-          </wp:anchor>
-        </w:drawing>
-      </w:r>
-    </w:p>
-    <w:p>
-      <w:pPr>
-        <w:pStyle w:val="Normal"/>
-        <w:spacing w:before="0" w:after="160"/>
-        <w:rPr>
-          <w:b w:val="false"/>
-          <w:bCs w:val="false"/>
-        </w:rPr>
-      </w:pPr>
-      <w:r>
-        <w:rPr>
-          <w:b w:val="false"/>
-          <w:bCs w:val="false"/>
-        </w:rPr>
-        <w:br/>
-      </w:r>
-      <w:r>
-        <w:rPr>
-          <w:b w:val="false"/>
-          <w:bCs w:val="false"/>
-        </w:rPr>
-        <w:drawing>
-          <wp:anchor behindDoc="0" distT="0" distB="0" distL="0" distR="0" simplePos="0" locked="0" layoutInCell="0" allowOverlap="1" relativeHeight="18">
-            <wp:simplePos x="0" y="0"/>
-            <wp:positionH relativeFrom="column">
-              <wp:align>center</wp:align>
-            </wp:positionH>
-            <wp:positionV relativeFrom="paragraph">
-              <wp:posOffset>635</wp:posOffset>
-            </wp:positionV>
-            <wp:extent cx="5943600" cy="4229100"/>
-            <wp:effectExtent l="0" t="0" r="0" b="0"/>
-            <wp:wrapSquare wrapText="largest"/>
-            <wp:docPr id="17" name="Image18" descr=""/>
-            <wp:cNvGraphicFramePr>
-              <a:graphicFrameLocks xmlns:a="http://schemas.openxmlformats.org/drawingml/2006/main" noChangeAspect="1"/>
-            </wp:cNvGraphicFramePr>
-            <a:graphic xmlns:a="http://schemas.openxmlformats.org/drawingml/2006/main">
-              <a:graphicData uri="http://schemas.openxmlformats.org/drawingml/2006/picture">
-                <pic:pic xmlns:pic="http://schemas.openxmlformats.org/drawingml/2006/picture">
-                  <pic:nvPicPr>
-                    <pic:cNvPr id="17" name="Image18" descr=""/>
-                    <pic:cNvPicPr>
-                      <a:picLocks noChangeAspect="1" noChangeArrowheads="1"/>
-                    </pic:cNvPicPr>
-                  </pic:nvPicPr>
-                  <pic:blipFill>
-                    <a:blip r:embed="rId18"/>
-                    <a:stretch>
-                      <a:fillRect/>
-                    </a:stretch>
-                  </pic:blipFill>
-                  <pic:spPr bwMode="auto">
-                    <a:xfrm>
-                      <a:off x="0" y="0"/>
-                      <a:ext cx="5943600" cy="4229100"/>
-                    </a:xfrm>
-                    <a:prstGeom prst="rect">
-                      <a:avLst/>
-                    </a:prstGeom>
-                  </pic:spPr>
-                </pic:pic>
-              </a:graphicData>
-            </a:graphic>
-          </wp:anchor>
-        </w:drawing>
-        <w:drawing>
-          <wp:anchor behindDoc="0" distT="0" distB="0" distL="0" distR="0" simplePos="0" locked="0" layoutInCell="0" allowOverlap="1" relativeHeight="19">
-            <wp:simplePos x="0" y="0"/>
-            <wp:positionH relativeFrom="column">
-              <wp:align>center</wp:align>
-            </wp:positionH>
-            <wp:positionV relativeFrom="paragraph">
-              <wp:posOffset>635</wp:posOffset>
-            </wp:positionV>
-            <wp:extent cx="5943600" cy="4229100"/>
-            <wp:effectExtent l="0" t="0" r="0" b="0"/>
-            <wp:wrapSquare wrapText="largest"/>
-            <wp:docPr id="18" name="Image19" descr=""/>
-            <wp:cNvGraphicFramePr>
-              <a:graphicFrameLocks xmlns:a="http://schemas.openxmlformats.org/drawingml/2006/main" noChangeAspect="1"/>
-            </wp:cNvGraphicFramePr>
-            <a:graphic xmlns:a="http://schemas.openxmlformats.org/drawingml/2006/main">
-              <a:graphicData uri="http://schemas.openxmlformats.org/drawingml/2006/picture">
-                <pic:pic xmlns:pic="http://schemas.openxmlformats.org/drawingml/2006/picture">
-                  <pic:nvPicPr>
-                    <pic:cNvPr id="18" name="Image19" descr=""/>
-                    <pic:cNvPicPr>
-                      <a:picLocks noChangeAspect="1" noChangeArrowheads="1"/>
-                    </pic:cNvPicPr>
-                  </pic:nvPicPr>
-                  <pic:blipFill>
-                    <a:blip r:embed="rId19"/>
-                    <a:stretch>
-                      <a:fillRect/>
-                    </a:stretch>
-                  </pic:blipFill>
-                  <pic:spPr bwMode="auto">
-                    <a:xfrm>
-                      <a:off x="0" y="0"/>
-                      <a:ext cx="5943600" cy="4229100"/>
-                    </a:xfrm>
-                    <a:prstGeom prst="rect">
-                      <a:avLst/>
-                    </a:prstGeom>
-                  </pic:spPr>
-                </pic:pic>
-              </a:graphicData>
-            </a:graphic>
-          </wp:anchor>
-        </w:drawing>
-        <w:drawing>
-          <wp:anchor behindDoc="0" distT="0" distB="0" distL="0" distR="0" simplePos="0" locked="0" layoutInCell="0" allowOverlap="1" relativeHeight="20">
-            <wp:simplePos x="0" y="0"/>
-            <wp:positionH relativeFrom="column">
-              <wp:align>center</wp:align>
-            </wp:positionH>
-            <wp:positionV relativeFrom="paragraph">
-              <wp:posOffset>635</wp:posOffset>
-            </wp:positionV>
-            <wp:extent cx="5943600" cy="4229100"/>
-            <wp:effectExtent l="0" t="0" r="0" b="0"/>
-            <wp:wrapSquare wrapText="largest"/>
-            <wp:docPr id="19" name="Image17" descr=""/>
-            <wp:cNvGraphicFramePr>
-              <a:graphicFrameLocks xmlns:a="http://schemas.openxmlformats.org/drawingml/2006/main" noChangeAspect="1"/>
-            </wp:cNvGraphicFramePr>
-            <a:graphic xmlns:a="http://schemas.openxmlformats.org/drawingml/2006/main">
-              <a:graphicData uri="http://schemas.openxmlformats.org/drawingml/2006/picture">
-                <pic:pic xmlns:pic="http://schemas.openxmlformats.org/drawingml/2006/picture">
-                  <pic:nvPicPr>
-                    <pic:cNvPr id="19" name="Image17" descr=""/>
-                    <pic:cNvPicPr>
-                      <a:picLocks noChangeAspect="1" noChangeArrowheads="1"/>
-                    </pic:cNvPicPr>
-                  </pic:nvPicPr>
-                  <pic:blipFill>
-                    <a:blip r:embed="rId20"/>
                     <a:stretch>
                       <a:fillRect/>
                     </a:stretch>
@@ -1187,7 +1037,7 @@
       </w:r>
       <w:r>
         <w:drawing>
-          <wp:anchor behindDoc="0" distT="0" distB="0" distL="0" distR="0" simplePos="0" locked="0" layoutInCell="0" allowOverlap="1" relativeHeight="21">
+          <wp:anchor behindDoc="0" distT="0" distB="0" distL="0" distR="0" simplePos="0" locked="0" layoutInCell="0" allowOverlap="1" relativeHeight="15">
             <wp:simplePos x="0" y="0"/>
             <wp:positionH relativeFrom="column">
               <wp:align>center</wp:align>
@@ -1198,7 +1048,7 @@
             <wp:extent cx="5391150" cy="5724525"/>
             <wp:effectExtent l="0" t="0" r="0" b="0"/>
             <wp:wrapSquare wrapText="largest"/>
-            <wp:docPr id="20" name="Image20" descr=""/>
+            <wp:docPr id="17" name="Image20" descr=""/>
             <wp:cNvGraphicFramePr>
               <a:graphicFrameLocks xmlns:a="http://schemas.openxmlformats.org/drawingml/2006/main" noChangeAspect="1"/>
             </wp:cNvGraphicFramePr>
@@ -1206,13 +1056,13 @@
               <a:graphicData uri="http://schemas.openxmlformats.org/drawingml/2006/picture">
                 <pic:pic xmlns:pic="http://schemas.openxmlformats.org/drawingml/2006/picture">
                   <pic:nvPicPr>
-                    <pic:cNvPr id="20" name="Image20" descr=""/>
+                    <pic:cNvPr id="17" name="Image20" descr=""/>
                     <pic:cNvPicPr>
                       <a:picLocks noChangeAspect="1" noChangeArrowheads="1"/>
                     </pic:cNvPicPr>
                   </pic:nvPicPr>
                   <pic:blipFill>
-                    <a:blip r:embed="rId21"/>
+                    <a:blip r:embed="rId18"/>
                     <a:stretch>
                       <a:fillRect/>
                     </a:stretch>
@@ -1232,18 +1082,18 @@
           </wp:anchor>
         </w:drawing>
         <w:drawing>
-          <wp:anchor behindDoc="0" distT="0" distB="0" distL="0" distR="0" simplePos="0" locked="0" layoutInCell="0" allowOverlap="1" relativeHeight="22">
+          <wp:anchor behindDoc="0" distT="0" distB="0" distL="0" distR="0" simplePos="0" locked="0" layoutInCell="0" allowOverlap="1" relativeHeight="16">
             <wp:simplePos x="0" y="0"/>
             <wp:positionH relativeFrom="column">
-              <wp:align>center</wp:align>
+              <wp:posOffset>485775</wp:posOffset>
             </wp:positionH>
             <wp:positionV relativeFrom="paragraph">
-              <wp:posOffset>635</wp:posOffset>
+              <wp:posOffset>8228965</wp:posOffset>
             </wp:positionV>
             <wp:extent cx="5391150" cy="5724525"/>
             <wp:effectExtent l="0" t="0" r="0" b="0"/>
             <wp:wrapSquare wrapText="largest"/>
-            <wp:docPr id="21" name="Image21" descr=""/>
+            <wp:docPr id="18" name="Image21" descr=""/>
             <wp:cNvGraphicFramePr>
               <a:graphicFrameLocks xmlns:a="http://schemas.openxmlformats.org/drawingml/2006/main" noChangeAspect="1"/>
             </wp:cNvGraphicFramePr>
@@ -1251,13 +1101,13 @@
               <a:graphicData uri="http://schemas.openxmlformats.org/drawingml/2006/picture">
                 <pic:pic xmlns:pic="http://schemas.openxmlformats.org/drawingml/2006/picture">
                   <pic:nvPicPr>
-                    <pic:cNvPr id="21" name="Image21" descr=""/>
+                    <pic:cNvPr id="18" name="Image21" descr=""/>
                     <pic:cNvPicPr>
                       <a:picLocks noChangeAspect="1" noChangeArrowheads="1"/>
                     </pic:cNvPicPr>
                   </pic:nvPicPr>
                   <pic:blipFill>
-                    <a:blip r:embed="rId22"/>
+                    <a:blip r:embed="rId19"/>
                     <a:stretch>
                       <a:fillRect/>
                     </a:stretch>
@@ -1283,6 +1133,473 @@
           <w:bCs w:val="false"/>
         </w:rPr>
         <w:br/>
+      </w:r>
+    </w:p>
+    <w:p>
+      <w:pPr>
+        <w:pStyle w:val="Normal"/>
+        <w:spacing w:before="0" w:after="160"/>
+        <w:rPr>
+          <w:b w:val="false"/>
+          <w:bCs w:val="false"/>
+        </w:rPr>
+      </w:pPr>
+      <w:r>
+        <w:rPr/>
+      </w:r>
+    </w:p>
+    <w:p>
+      <w:pPr>
+        <w:pStyle w:val="Normal"/>
+        <w:spacing w:before="0" w:after="160"/>
+        <w:rPr>
+          <w:b w:val="false"/>
+          <w:bCs w:val="false"/>
+        </w:rPr>
+      </w:pPr>
+      <w:r>
+        <w:rPr/>
+      </w:r>
+    </w:p>
+    <w:p>
+      <w:pPr>
+        <w:pStyle w:val="Normal"/>
+        <w:spacing w:before="0" w:after="160"/>
+        <w:rPr>
+          <w:b w:val="false"/>
+          <w:bCs w:val="false"/>
+        </w:rPr>
+      </w:pPr>
+      <w:r>
+        <w:rPr/>
+      </w:r>
+    </w:p>
+    <w:p>
+      <w:pPr>
+        <w:pStyle w:val="Normal"/>
+        <w:spacing w:before="0" w:after="160"/>
+        <w:rPr>
+          <w:b w:val="false"/>
+          <w:bCs w:val="false"/>
+        </w:rPr>
+      </w:pPr>
+      <w:r>
+        <w:rPr/>
+      </w:r>
+    </w:p>
+    <w:p>
+      <w:pPr>
+        <w:pStyle w:val="Normal"/>
+        <w:spacing w:before="0" w:after="160"/>
+        <w:rPr>
+          <w:b w:val="false"/>
+          <w:bCs w:val="false"/>
+        </w:rPr>
+      </w:pPr>
+      <w:r>
+        <w:rPr/>
+      </w:r>
+    </w:p>
+    <w:p>
+      <w:pPr>
+        <w:pStyle w:val="Normal"/>
+        <w:spacing w:before="0" w:after="160"/>
+        <w:rPr>
+          <w:b w:val="false"/>
+          <w:bCs w:val="false"/>
+        </w:rPr>
+      </w:pPr>
+      <w:r>
+        <w:rPr/>
+      </w:r>
+    </w:p>
+    <w:p>
+      <w:pPr>
+        <w:pStyle w:val="Normal"/>
+        <w:spacing w:before="0" w:after="160"/>
+        <w:rPr>
+          <w:b w:val="false"/>
+          <w:bCs w:val="false"/>
+        </w:rPr>
+      </w:pPr>
+      <w:r>
+        <w:rPr/>
+      </w:r>
+    </w:p>
+    <w:p>
+      <w:pPr>
+        <w:pStyle w:val="Normal"/>
+        <w:spacing w:before="0" w:after="160"/>
+        <w:rPr>
+          <w:b w:val="false"/>
+          <w:bCs w:val="false"/>
+        </w:rPr>
+      </w:pPr>
+      <w:r>
+        <w:rPr/>
+      </w:r>
+    </w:p>
+    <w:p>
+      <w:pPr>
+        <w:pStyle w:val="Normal"/>
+        <w:spacing w:before="0" w:after="160"/>
+        <w:rPr>
+          <w:b w:val="false"/>
+          <w:bCs w:val="false"/>
+        </w:rPr>
+      </w:pPr>
+      <w:r>
+        <w:rPr/>
+      </w:r>
+    </w:p>
+    <w:p>
+      <w:pPr>
+        <w:pStyle w:val="Normal"/>
+        <w:spacing w:before="0" w:after="160"/>
+        <w:rPr>
+          <w:b w:val="false"/>
+          <w:bCs w:val="false"/>
+        </w:rPr>
+      </w:pPr>
+      <w:r>
+        <w:rPr/>
+      </w:r>
+    </w:p>
+    <w:p>
+      <w:pPr>
+        <w:pStyle w:val="Normal"/>
+        <w:spacing w:before="0" w:after="160"/>
+        <w:rPr>
+          <w:b w:val="false"/>
+          <w:bCs w:val="false"/>
+        </w:rPr>
+      </w:pPr>
+      <w:r>
+        <w:rPr/>
+      </w:r>
+    </w:p>
+    <w:p>
+      <w:pPr>
+        <w:pStyle w:val="Normal"/>
+        <w:spacing w:before="0" w:after="160"/>
+        <w:rPr>
+          <w:b w:val="false"/>
+          <w:bCs w:val="false"/>
+        </w:rPr>
+      </w:pPr>
+      <w:r>
+        <w:rPr/>
+      </w:r>
+    </w:p>
+    <w:p>
+      <w:pPr>
+        <w:pStyle w:val="Normal"/>
+        <w:spacing w:before="0" w:after="160"/>
+        <w:rPr>
+          <w:b w:val="false"/>
+          <w:bCs w:val="false"/>
+        </w:rPr>
+      </w:pPr>
+      <w:r>
+        <w:rPr/>
+      </w:r>
+    </w:p>
+    <w:p>
+      <w:pPr>
+        <w:pStyle w:val="Normal"/>
+        <w:spacing w:before="0" w:after="160"/>
+        <w:rPr>
+          <w:b w:val="false"/>
+          <w:bCs w:val="false"/>
+        </w:rPr>
+      </w:pPr>
+      <w:r>
+        <w:rPr/>
+      </w:r>
+    </w:p>
+    <w:p>
+      <w:pPr>
+        <w:pStyle w:val="Normal"/>
+        <w:spacing w:before="0" w:after="160"/>
+        <w:rPr>
+          <w:b w:val="false"/>
+          <w:bCs w:val="false"/>
+        </w:rPr>
+      </w:pPr>
+      <w:r>
+        <w:rPr/>
+      </w:r>
+    </w:p>
+    <w:p>
+      <w:pPr>
+        <w:pStyle w:val="Normal"/>
+        <w:spacing w:before="0" w:after="160"/>
+        <w:rPr>
+          <w:b w:val="false"/>
+          <w:bCs w:val="false"/>
+        </w:rPr>
+      </w:pPr>
+      <w:r>
+        <w:rPr/>
+      </w:r>
+    </w:p>
+    <w:p>
+      <w:pPr>
+        <w:pStyle w:val="Normal"/>
+        <w:spacing w:before="0" w:after="160"/>
+        <w:rPr>
+          <w:b w:val="false"/>
+          <w:bCs w:val="false"/>
+        </w:rPr>
+      </w:pPr>
+      <w:r>
+        <w:rPr/>
+      </w:r>
+    </w:p>
+    <w:p>
+      <w:pPr>
+        <w:pStyle w:val="Normal"/>
+        <w:spacing w:before="0" w:after="160"/>
+        <w:rPr>
+          <w:b w:val="false"/>
+          <w:bCs w:val="false"/>
+        </w:rPr>
+      </w:pPr>
+      <w:r>
+        <w:rPr/>
+      </w:r>
+    </w:p>
+    <w:p>
+      <w:pPr>
+        <w:pStyle w:val="Normal"/>
+        <w:spacing w:before="0" w:after="160"/>
+        <w:rPr>
+          <w:b w:val="false"/>
+          <w:bCs w:val="false"/>
+        </w:rPr>
+      </w:pPr>
+      <w:r>
+        <w:rPr/>
+      </w:r>
+    </w:p>
+    <w:p>
+      <w:pPr>
+        <w:pStyle w:val="Normal"/>
+        <w:spacing w:before="0" w:after="160"/>
+        <w:rPr>
+          <w:b w:val="false"/>
+          <w:bCs w:val="false"/>
+        </w:rPr>
+      </w:pPr>
+      <w:r>
+        <w:rPr/>
+      </w:r>
+    </w:p>
+    <w:p>
+      <w:pPr>
+        <w:pStyle w:val="Normal"/>
+        <w:spacing w:before="0" w:after="160"/>
+        <w:rPr>
+          <w:b w:val="false"/>
+          <w:bCs w:val="false"/>
+        </w:rPr>
+      </w:pPr>
+      <w:r>
+        <w:rPr/>
+      </w:r>
+    </w:p>
+    <w:p>
+      <w:pPr>
+        <w:pStyle w:val="Normal"/>
+        <w:spacing w:before="0" w:after="160"/>
+        <w:rPr>
+          <w:b w:val="false"/>
+          <w:bCs w:val="false"/>
+        </w:rPr>
+      </w:pPr>
+      <w:r>
+        <w:rPr/>
+      </w:r>
+    </w:p>
+    <w:p>
+      <w:pPr>
+        <w:pStyle w:val="Normal"/>
+        <w:spacing w:before="0" w:after="160"/>
+        <w:rPr>
+          <w:b w:val="false"/>
+          <w:bCs w:val="false"/>
+        </w:rPr>
+      </w:pPr>
+      <w:r>
+        <w:rPr/>
+        <w:drawing>
+          <wp:anchor behindDoc="0" distT="0" distB="0" distL="0" distR="0" simplePos="0" locked="0" layoutInCell="0" allowOverlap="1" relativeHeight="20">
+            <wp:simplePos x="0" y="0"/>
+            <wp:positionH relativeFrom="column">
+              <wp:posOffset>0</wp:posOffset>
+            </wp:positionH>
+            <wp:positionV relativeFrom="paragraph">
+              <wp:posOffset>52705</wp:posOffset>
+            </wp:positionV>
+            <wp:extent cx="5943600" cy="6090285"/>
+            <wp:effectExtent l="0" t="0" r="0" b="0"/>
+            <wp:wrapSquare wrapText="largest"/>
+            <wp:docPr id="19" name="Image16" descr=""/>
+            <wp:cNvGraphicFramePr>
+              <a:graphicFrameLocks xmlns:a="http://schemas.openxmlformats.org/drawingml/2006/main" noChangeAspect="1"/>
+            </wp:cNvGraphicFramePr>
+            <a:graphic xmlns:a="http://schemas.openxmlformats.org/drawingml/2006/main">
+              <a:graphicData uri="http://schemas.openxmlformats.org/drawingml/2006/picture">
+                <pic:pic xmlns:pic="http://schemas.openxmlformats.org/drawingml/2006/picture">
+                  <pic:nvPicPr>
+                    <pic:cNvPr id="19" name="Image16" descr=""/>
+                    <pic:cNvPicPr>
+                      <a:picLocks noChangeAspect="1" noChangeArrowheads="1"/>
+                    </pic:cNvPicPr>
+                  </pic:nvPicPr>
+                  <pic:blipFill>
+                    <a:blip r:embed="rId20"/>
+                    <a:stretch>
+                      <a:fillRect/>
+                    </a:stretch>
+                  </pic:blipFill>
+                  <pic:spPr bwMode="auto">
+                    <a:xfrm>
+                      <a:off x="0" y="0"/>
+                      <a:ext cx="5943600" cy="6090285"/>
+                    </a:xfrm>
+                    <a:prstGeom prst="rect">
+                      <a:avLst/>
+                    </a:prstGeom>
+                  </pic:spPr>
+                </pic:pic>
+              </a:graphicData>
+            </a:graphic>
+          </wp:anchor>
+        </w:drawing>
+      </w:r>
+    </w:p>
+    <w:p>
+      <w:pPr>
+        <w:pStyle w:val="Normal"/>
+        <w:spacing w:before="0" w:after="160"/>
+        <w:rPr>
+          <w:b w:val="false"/>
+          <w:bCs w:val="false"/>
+        </w:rPr>
+      </w:pPr>
+      <w:r>
+        <w:rPr/>
+      </w:r>
+    </w:p>
+    <w:p>
+      <w:pPr>
+        <w:pStyle w:val="Normal"/>
+        <w:spacing w:before="0" w:after="160"/>
+        <w:rPr>
+          <w:b w:val="false"/>
+          <w:bCs w:val="false"/>
+        </w:rPr>
+      </w:pPr>
+      <w:r>
+        <w:rPr/>
+      </w:r>
+    </w:p>
+    <w:p>
+      <w:pPr>
+        <w:pStyle w:val="Normal"/>
+        <w:spacing w:before="0" w:after="160"/>
+        <w:rPr>
+          <w:b w:val="false"/>
+          <w:bCs w:val="false"/>
+        </w:rPr>
+      </w:pPr>
+      <w:r>
+        <w:rPr/>
+      </w:r>
+    </w:p>
+    <w:p>
+      <w:pPr>
+        <w:pStyle w:val="Normal"/>
+        <w:spacing w:before="0" w:after="160"/>
+        <w:rPr>
+          <w:b w:val="false"/>
+          <w:bCs w:val="false"/>
+        </w:rPr>
+      </w:pPr>
+      <w:r>
+        <w:rPr/>
+      </w:r>
+    </w:p>
+    <w:p>
+      <w:pPr>
+        <w:pStyle w:val="Normal"/>
+        <w:spacing w:before="0" w:after="160"/>
+        <w:rPr>
+          <w:b w:val="false"/>
+          <w:bCs w:val="false"/>
+        </w:rPr>
+      </w:pPr>
+      <w:r>
+        <w:rPr/>
+      </w:r>
+    </w:p>
+    <w:p>
+      <w:pPr>
+        <w:pStyle w:val="Normal"/>
+        <w:spacing w:before="0" w:after="160"/>
+        <w:rPr>
+          <w:b w:val="false"/>
+          <w:bCs w:val="false"/>
+        </w:rPr>
+      </w:pPr>
+      <w:r>
+        <w:rPr/>
+        <w:drawing>
+          <wp:anchor behindDoc="0" distT="0" distB="0" distL="0" distR="0" simplePos="0" locked="0" layoutInCell="0" allowOverlap="1" relativeHeight="21">
+            <wp:simplePos x="0" y="0"/>
+            <wp:positionH relativeFrom="column">
+              <wp:align>center</wp:align>
+            </wp:positionH>
+            <wp:positionV relativeFrom="paragraph">
+              <wp:posOffset>635</wp:posOffset>
+            </wp:positionV>
+            <wp:extent cx="5943600" cy="2840990"/>
+            <wp:effectExtent l="0" t="0" r="0" b="0"/>
+            <wp:wrapSquare wrapText="largest"/>
+            <wp:docPr id="20" name="Image17" descr=""/>
+            <wp:cNvGraphicFramePr>
+              <a:graphicFrameLocks xmlns:a="http://schemas.openxmlformats.org/drawingml/2006/main" noChangeAspect="1"/>
+            </wp:cNvGraphicFramePr>
+            <a:graphic xmlns:a="http://schemas.openxmlformats.org/drawingml/2006/main">
+              <a:graphicData uri="http://schemas.openxmlformats.org/drawingml/2006/picture">
+                <pic:pic xmlns:pic="http://schemas.openxmlformats.org/drawingml/2006/picture">
+                  <pic:nvPicPr>
+                    <pic:cNvPr id="20" name="Image17" descr=""/>
+                    <pic:cNvPicPr>
+                      <a:picLocks noChangeAspect="1" noChangeArrowheads="1"/>
+                    </pic:cNvPicPr>
+                  </pic:nvPicPr>
+                  <pic:blipFill>
+                    <a:blip r:embed="rId21"/>
+                    <a:stretch>
+                      <a:fillRect/>
+                    </a:stretch>
+                  </pic:blipFill>
+                  <pic:spPr bwMode="auto">
+                    <a:xfrm>
+                      <a:off x="0" y="0"/>
+                      <a:ext cx="5943600" cy="2840990"/>
+                    </a:xfrm>
+                    <a:prstGeom prst="rect">
+                      <a:avLst/>
+                    </a:prstGeom>
+                  </pic:spPr>
+                </pic:pic>
+              </a:graphicData>
+            </a:graphic>
+          </wp:anchor>
+        </w:drawing>
       </w:r>
     </w:p>
     <w:sectPr>

</xml_diff>